<commit_message>
to update the table of contents
</commit_message>
<xml_diff>
--- a/Lea report.docx
+++ b/Lea report.docx
@@ -2311,6 +2311,12 @@
                 <w:sz w:val="28"/>
                 <w:szCs w:val="24"/>
               </w:rPr>
+            </w:r>
+            <w:r>
+              <w:rPr>
+                <w:sz w:val="28"/>
+                <w:szCs w:val="24"/>
+              </w:rPr>
               <w:fldChar w:fldCharType="end"/>
             </w:r>
           </w:hyperlink>
@@ -2391,7 +2397,13 @@
                 <w:sz w:val="28"/>
                 <w:szCs w:val="28"/>
               </w:rPr>
-              <w:t xml:space="preserve">5</w:t>
+              <w:t xml:space="preserve">6</w:t>
+            </w:r>
+            <w:r>
+              <w:rPr>
+                <w:sz w:val="28"/>
+                <w:szCs w:val="24"/>
+              </w:rPr>
             </w:r>
             <w:r>
               <w:rPr>
@@ -2478,7 +2490,13 @@
                 <w:sz w:val="28"/>
                 <w:szCs w:val="28"/>
               </w:rPr>
-              <w:t xml:space="preserve">5</w:t>
+              <w:t xml:space="preserve">6</w:t>
+            </w:r>
+            <w:r>
+              <w:rPr>
+                <w:sz w:val="28"/>
+                <w:szCs w:val="24"/>
+              </w:rPr>
             </w:r>
             <w:r>
               <w:rPr>
@@ -2565,7 +2583,13 @@
                 <w:sz w:val="28"/>
                 <w:szCs w:val="28"/>
               </w:rPr>
-              <w:t xml:space="preserve">6</w:t>
+              <w:t xml:space="preserve">8</w:t>
+            </w:r>
+            <w:r>
+              <w:rPr>
+                <w:sz w:val="28"/>
+                <w:szCs w:val="24"/>
+              </w:rPr>
             </w:r>
             <w:r>
               <w:rPr>
@@ -2652,7 +2676,13 @@
                 <w:sz w:val="28"/>
                 <w:szCs w:val="28"/>
               </w:rPr>
-              <w:t xml:space="preserve">7</w:t>
+              <w:t xml:space="preserve">10</w:t>
+            </w:r>
+            <w:r>
+              <w:rPr>
+                <w:sz w:val="28"/>
+                <w:szCs w:val="24"/>
+              </w:rPr>
             </w:r>
             <w:r>
               <w:rPr>
@@ -2739,7 +2769,13 @@
                 <w:sz w:val="28"/>
                 <w:szCs w:val="28"/>
               </w:rPr>
-              <w:t xml:space="preserve">8</w:t>
+              <w:t xml:space="preserve">12</w:t>
+            </w:r>
+            <w:r>
+              <w:rPr>
+                <w:sz w:val="28"/>
+                <w:szCs w:val="24"/>
+              </w:rPr>
             </w:r>
             <w:r>
               <w:rPr>
@@ -2826,7 +2862,13 @@
                 <w:sz w:val="28"/>
                 <w:szCs w:val="28"/>
               </w:rPr>
-              <w:t xml:space="preserve">9</w:t>
+              <w:t xml:space="preserve">14</w:t>
+            </w:r>
+            <w:r>
+              <w:rPr>
+                <w:sz w:val="28"/>
+                <w:szCs w:val="24"/>
+              </w:rPr>
             </w:r>
             <w:r>
               <w:rPr>
@@ -2913,7 +2955,13 @@
                 <w:sz w:val="28"/>
                 <w:szCs w:val="28"/>
               </w:rPr>
-              <w:t xml:space="preserve">10</w:t>
+              <w:t xml:space="preserve">16</w:t>
+            </w:r>
+            <w:r>
+              <w:rPr>
+                <w:sz w:val="28"/>
+                <w:szCs w:val="24"/>
+              </w:rPr>
             </w:r>
             <w:r>
               <w:rPr>
@@ -3008,7 +3056,13 @@
                 <w:sz w:val="28"/>
                 <w:szCs w:val="28"/>
               </w:rPr>
-              <w:t xml:space="preserve">11</w:t>
+              <w:t xml:space="preserve">18</w:t>
+            </w:r>
+            <w:r>
+              <w:rPr>
+                <w:sz w:val="28"/>
+                <w:szCs w:val="24"/>
+              </w:rPr>
             </w:r>
             <w:r>
               <w:rPr>
@@ -3097,7 +3151,13 @@
                 <w:sz w:val="28"/>
                 <w:szCs w:val="28"/>
               </w:rPr>
-              <w:t xml:space="preserve">12</w:t>
+              <w:t xml:space="preserve">20</w:t>
+            </w:r>
+            <w:r>
+              <w:rPr>
+                <w:sz w:val="28"/>
+                <w:szCs w:val="24"/>
+              </w:rPr>
             </w:r>
             <w:r>
               <w:rPr>
@@ -3186,7 +3246,13 @@
                 <w:sz w:val="28"/>
                 <w:szCs w:val="28"/>
               </w:rPr>
-              <w:t xml:space="preserve">13</w:t>
+              <w:t xml:space="preserve">21</w:t>
+            </w:r>
+            <w:r>
+              <w:rPr>
+                <w:sz w:val="28"/>
+                <w:szCs w:val="24"/>
+              </w:rPr>
             </w:r>
             <w:r>
               <w:rPr>
@@ -3300,7 +3366,13 @@
                 <w:sz w:val="28"/>
                 <w:szCs w:val="28"/>
               </w:rPr>
-              <w:t xml:space="preserve">14</w:t>
+              <w:t xml:space="preserve">22</w:t>
+            </w:r>
+            <w:r>
+              <w:rPr>
+                <w:sz w:val="28"/>
+                <w:szCs w:val="24"/>
+              </w:rPr>
             </w:r>
             <w:r>
               <w:rPr>

</xml_diff>